<commit_message>
added error handlings, reformating docx to pdf, and some smell code fixes
</commit_message>
<xml_diff>
--- a/invoicer/data_result/invoice.docx
+++ b/invoicer/data_result/invoice.docx
@@ -1460,7 +1460,138 @@
           <w:lang w:val="en-US" w:eastAsia="pl-PL"/>
           <w14:ligatures w14:val="none"/>
         </w:rPr>
-        <w:t>dwadzieścia siedem tysięcy osiemset dziewięćdziesiąt sześć PLN 40/100</w:t>
+        <w:t>&lt;HTML&gt;</w:t>
+        <w:br/>
+        <w:t>&lt;HEAD&gt;</w:t>
+        <w:br/>
+        <w:t>&lt;META HTTP-EQUIV="Content-Type" CONTENT="text/html; charset=ISO-8859-2"&gt;</w:t>
+        <w:br/>
+        <w:t>&lt;TITLE&gt;</w:t>
+        <w:br/>
+        <w:t>(none)</w:t>
+        <w:br/>
+        <w:t>&lt;/TITLE&gt;</w:t>
+        <w:br/>
+        <w:t>&lt;/HEAD&gt;</w:t>
+        <w:br/>
+        <w:t>&lt;BODY BGCOLOR="#FFFFFF"&gt;</w:t>
+        <w:br/>
+        <w:t>&lt;H2 ALIGN="center"&gt;</w:t>
+        <w:br/>
+        <w:t>[Error : B³±d]</w:t>
+        <w:br/>
+        <w:t>&lt;/H2&gt;</w:t>
+        <w:br/>
+        <w:t>&lt;P&gt;</w:t>
+        <w:br/>
+        <w:t>&lt;H2 ALIGN="center"&gt;</w:t>
+        <w:br/>
+        <w:t>[403] Forbidden : Dostêp zabroniony</w:t>
+        <w:br/>
+        <w:t>&lt;/H2&gt;</w:t>
+        <w:br/>
+        <w:t>&lt;HR&gt;</w:t>
+        <w:br/>
+        <w:t>&lt;CENTER&gt;</w:t>
+        <w:br/>
+        <w:t>&lt;TABLE&gt;</w:t>
+        <w:br/>
+        <w:t>&lt;TR&gt;&lt;TD VALIGN="top" ALIGN="left" WIDTH="50"&gt;</w:t>
+        <w:br/>
+        <w:t>&lt;IMG SRC="/icons/gb.gif" WIDTH="26" HIGHT="19" ALT="English"&gt;</w:t>
+        <w:br/>
+        <w:t>&lt;/TD&gt;&lt;TD&gt;</w:t>
+        <w:br/>
+        <w:t>You don't have permission to access</w:t>
+        <w:br/>
+        <w:t>&lt;STRONG&gt;</w:t>
+        <w:br/>
+        <w:t>/slownie.php?format=3&amp;amp;kwota=27896.40</w:t>
+        <w:br/>
+        <w:t>&lt;/STRONG&gt;</w:t>
+        <w:br/>
+        <w:t>on this server.</w:t>
+        <w:br/>
+        <w:t>&lt;/TD&gt;&lt;/TR&gt;&lt;TR&gt;&lt;TD&gt;&lt;/TD&gt;&lt;TD&gt;&lt;HR&gt;&lt;/TD&gt;&lt;/TR&gt;</w:t>
+        <w:br/>
+        <w:t>&lt;TR&gt;&lt;TD VALIGN="top" ALIGN="left" WIDTH="50"&gt;</w:t>
+        <w:br/>
+        <w:t>&lt;IMG SRC="/icons/poland.gif" WIDTH="26" HIGHT="19" ALT="Polish"&gt;</w:t>
+        <w:br/>
+        <w:t>&lt;/TD&gt;&lt;TD&gt;</w:t>
+        <w:br/>
+        <w:t>Zapytanie odrzucone przez serwer. Nie masz dostêpu do</w:t>
+        <w:br/>
+        <w:t>&lt;STRONG&gt;</w:t>
+        <w:br/>
+        <w:t>/slownie.php?format=3&amp;amp;kwota=27896.40</w:t>
+        <w:br/>
+        <w:t>&lt;/STRONG&gt;</w:t>
+        <w:br/>
+        <w:t>na tym serwerze.</w:t>
+        <w:br/>
+        <w:t>&lt;/TD&gt;&lt;/TR&gt;</w:t>
+        <w:br/>
+        <w:t>&lt;/TABLE&gt;</w:t>
+        <w:br/>
+        <w:t>&lt;/CENTER&gt;</w:t>
+        <w:br/>
+        <w:t>&lt;P&gt;</w:t>
+        <w:br/>
+        <w:t>&lt;HR&gt;</w:t>
+        <w:br/>
+        <w:t>&lt;P&gt;</w:t>
+        <w:br/>
+        <w:t>&lt;CENTER&gt;</w:t>
+        <w:br/>
+        <w:t>&lt;IMG SRC="/icons/email.gif" WIDTH="50" HIGHT="66" ALT="Mail to:"&gt;</w:t>
+        <w:br/>
+        <w:t>&lt;BR&gt;</w:t>
+        <w:br/>
+        <w:t>&lt;A HREF="/cdn-cgi/l/email-protection#9fe8fafdf2feecebfaeddffeeff6b1f0f9f9f6fcfafdf3f0f8b1eff3a0eceafdf5fafceba2ddf3fefba5bfc4abafacc2bf959696d9f0edfdf6fbfbfaf1b3bfcacdd3a2b0ecf3f0e8f1f6fab1eff7efa0f9f0edf2feeba2acb9fef2efa4f4e8f0ebfea2ada8a7a6a9b1abaf"&gt;</w:t>
+        <w:br/>
+        <w:t>&lt;span class="__cf_email__" data-cfemail="2a5d4f48474b595e4f586a4b5a4304454c4c43494f4846454d045a46"&gt;[email&amp;#160;protected]&lt;/span&gt;</w:t>
+        <w:br/>
+        <w:t>&lt;/A&gt;</w:t>
+        <w:br/>
+        <w:t>&lt;P&gt;</w:t>
+        <w:br/>
+        <w:t>&lt;TABLE WIDTH="50%"&gt;</w:t>
+        <w:br/>
+        <w:t>&lt;TR&gt;</w:t>
+        <w:br/>
+        <w:t>&lt;TD ALIGN="left"&gt;</w:t>
+        <w:br/>
+        <w:t>&lt;IMG SRC="/icons/apache_pb.gif" WIDTH="259" HIGHT="32" ALT="Powered by Apache"&gt;</w:t>
+        <w:br/>
+        <w:t>&lt;/TD&gt;</w:t>
+        <w:br/>
+        <w:t>&lt;TD ALIGN="right"&gt;</w:t>
+        <w:br/>
+        <w:t>&lt;IMG SRC="/icons/linux_pwd.gif" WIDTH="196" HIGHT="49" ALT="Powered by Linux"&gt;</w:t>
+        <w:br/>
+        <w:t>&lt;/TD&gt;</w:t>
+        <w:br/>
+        <w:t>&lt;/TR&gt;</w:t>
+        <w:br/>
+        <w:t>&lt;/TABLE&gt;</w:t>
+        <w:br/>
+        <w:t>&lt;BR&gt;</w:t>
+        <w:br/>
+        <w:t>&lt;FONT SIZE="-3"&gt;</w:t>
+        <w:br/>
+        <w:t>data:Tuesday, 16-Apr-2024 20:37:28 CEST,</w:t>
+        <w:br/>
+        <w:t>ostatnia modyfikacja: Tuesday, 02-Nov-2021 12:49:14 CET</w:t>
+        <w:br/>
+        <w:t>&lt;/FONT&gt;</w:t>
+        <w:br/>
+        <w:t>&lt;/CENTER&gt;</w:t>
+        <w:br/>
+        <w:t>&lt;script data-cfasync="false" src="/cdn-cgi/scripts/5c5dd728/cloudflare-static/email-decode.min.js"&gt;&lt;/script&gt;&lt;/BODY&gt;</w:t>
+        <w:br/>
+        <w:t>&lt;/HTML&gt;</w:t>
+        <w:br/>
       </w:r>
       <w:r>
         <w:rPr>

</xml_diff>